<commit_message>
Added floating enemy health bar and updated GDD
</commit_message>
<xml_diff>
--- a/Design Documents/Project Dragon GDD.docx
+++ b/Design Documents/Project Dragon GDD.docx
@@ -67,6 +67,19 @@
         </w:rPr>
         <w:t>Diablo meets Monty Python</w:t>
       </w:r>
+    </w:p>
+    <w:p>
+      <w:pPr>
+        <w:pStyle w:val="Subtitle"/>
+        <w:spacing w:after="200"/>
+        <w:jc w:val="center"/>
+        <w:rPr>
+          <w:rFonts w:ascii="Trebuchet MS" w:eastAsia="Trebuchet MS" w:hAnsi="Trebuchet MS" w:cs="Trebuchet MS"/>
+          <w:i/>
+          <w:sz w:val="26"/>
+          <w:szCs w:val="26"/>
+        </w:rPr>
+      </w:pPr>
       <w:r>
         <w:rPr>
           <w:rFonts w:ascii="Trebuchet MS" w:eastAsia="Trebuchet MS" w:hAnsi="Trebuchet MS" w:cs="Trebuchet MS"/>
@@ -77,8 +90,8 @@
         </w:rPr>
         <w:drawing>
           <wp:inline distT="0" distB="0" distL="0" distR="0">
-            <wp:extent cx="5734050" cy="3228975"/>
-            <wp:effectExtent l="0" t="0" r="0" b="9525"/>
+            <wp:extent cx="2313432" cy="1298448"/>
+            <wp:effectExtent l="0" t="0" r="0" b="0"/>
             <wp:docPr id="3" name="Picture 1" descr="C:\Users\ncc\AppData\Local\Microsoft\Windows\INetCache\Content.Word\diablo 3 patch.jpg"/>
             <wp:cNvGraphicFramePr>
               <a:graphicFrameLocks xmlns:a="http://schemas.openxmlformats.org/drawingml/2006/main" noChangeAspect="1"/>
@@ -93,7 +106,7 @@
                     </pic:cNvPicPr>
                   </pic:nvPicPr>
                   <pic:blipFill>
-                    <a:blip r:embed="rId4">
+                    <a:blip r:embed="rId5" cstate="print">
                       <a:extLst>
                         <a:ext uri="{28A0092B-C50C-407E-A947-70E740481C1C}">
                           <a14:useLocalDpi xmlns:a14="http://schemas.microsoft.com/office/drawing/2010/main" val="0"/>
@@ -108,7 +121,7 @@
                   <pic:spPr bwMode="auto">
                     <a:xfrm>
                       <a:off x="0" y="0"/>
-                      <a:ext cx="5734050" cy="3228975"/>
+                      <a:ext cx="2313432" cy="1298448"/>
                     </a:xfrm>
                     <a:prstGeom prst="rect">
                       <a:avLst/>
@@ -134,8 +147,8 @@
         </w:rPr>
         <w:drawing>
           <wp:inline distT="0" distB="0" distL="0" distR="0">
-            <wp:extent cx="5724525" cy="3219450"/>
-            <wp:effectExtent l="0" t="0" r="9525" b="0"/>
+            <wp:extent cx="2313432" cy="1298448"/>
+            <wp:effectExtent l="0" t="0" r="0" b="0"/>
             <wp:docPr id="2" name="Picture 2" descr="C:\Users\ncc\AppData\Local\Microsoft\Windows\INetCache\Content.Word\Monty-Python-Funko-073015.jpg"/>
             <wp:cNvGraphicFramePr>
               <a:graphicFrameLocks xmlns:a="http://schemas.openxmlformats.org/drawingml/2006/main" noChangeAspect="1"/>
@@ -150,7 +163,7 @@
                     </pic:cNvPicPr>
                   </pic:nvPicPr>
                   <pic:blipFill>
-                    <a:blip r:embed="rId5">
+                    <a:blip r:embed="rId6" cstate="print">
                       <a:extLst>
                         <a:ext uri="{28A0092B-C50C-407E-A947-70E740481C1C}">
                           <a14:useLocalDpi xmlns:a14="http://schemas.microsoft.com/office/drawing/2010/main" val="0"/>
@@ -165,7 +178,7 @@
                   <pic:spPr bwMode="auto">
                     <a:xfrm>
                       <a:off x="0" y="0"/>
-                      <a:ext cx="5724525" cy="3219450"/>
+                      <a:ext cx="2313432" cy="1298448"/>
                     </a:xfrm>
                     <a:prstGeom prst="rect">
                       <a:avLst/>
@@ -211,122 +224,166 @@
       <w:r>
         <w:t xml:space="preserve"> person fixed camera RPG.</w:t>
       </w:r>
-      <w:r>
-        <w:br/>
-      </w:r>
-      <w:r>
-        <w:rPr>
-          <w:b/>
-        </w:rPr>
-        <w:t>Target Audience:</w:t>
-      </w:r>
-      <w:r>
-        <w:t xml:space="preserve"> </w:t>
-      </w:r>
-      <w:r>
-        <w:t>T for Teen.</w:t>
-      </w:r>
-    </w:p>
-    <w:p>
-      <w:r>
-        <w:rPr>
-          <w:b/>
-        </w:rPr>
-        <w:t>Controls:</w:t>
-      </w:r>
-      <w:r>
-        <w:t xml:space="preserve"> </w:t>
-      </w:r>
-      <w:r>
-        <w:t>Mouse &amp; keyboard and controller</w:t>
-      </w:r>
-    </w:p>
-    <w:p>
-      <w:r>
-        <w:rPr>
-          <w:b/>
-        </w:rPr>
-        <w:t>Thematic Setting:</w:t>
-      </w:r>
-      <w:r>
-        <w:t xml:space="preserve"> </w:t>
-      </w:r>
-      <w:r>
-        <w:t>Medieval fantasy – swords, knights, dragons</w:t>
-      </w:r>
-    </w:p>
-    <w:p>
-      <w:r>
-        <w:rPr>
-          <w:b/>
-        </w:rPr>
-        <w:t>Tech Stack:</w:t>
-      </w:r>
-      <w:r>
-        <w:t xml:space="preserve"> </w:t>
-      </w:r>
-      <w:r>
-        <w:t>Unity 5+, Blender, Gimp / Photoshop, Audacity</w:t>
-      </w:r>
-    </w:p>
-    <w:p>
-      <w:r>
-        <w:rPr>
-          <w:b/>
-        </w:rPr>
-        <w:t>Platform(s):</w:t>
-      </w:r>
-      <w:r>
-        <w:t xml:space="preserve"> </w:t>
-      </w:r>
-      <w:r>
-        <w:t>Steam</w:t>
-      </w:r>
-    </w:p>
-    <w:p>
-      <w:r>
-        <w:rPr>
-          <w:b/>
-        </w:rPr>
-        <w:lastRenderedPageBreak/>
-        <w:t>Game Moment:</w:t>
-      </w:r>
-      <w:r>
-        <w:t xml:space="preserve">  2 minutes of simple level flow, basic combat (hitting and taking damage) with multiple enemy types.</w:t>
-      </w:r>
       <w:bookmarkStart w:id="2" w:name="_GoBack"/>
       <w:bookmarkEnd w:id="2"/>
-    </w:p>
-    <w:p>
-      <w:pPr>
-        <w:rPr>
-          <w:b/>
-        </w:rPr>
-      </w:pPr>
-    </w:p>
-    <w:p>
-      <w:pPr>
-        <w:rPr>
-          <w:b/>
-        </w:rPr>
-      </w:pPr>
-    </w:p>
-    <w:p>
-      <w:r>
-        <w:rPr>
-          <w:b/>
-        </w:rPr>
-        <w:t>G</w:t>
-      </w:r>
-      <w:r>
-        <w:rPr>
-          <w:b/>
-        </w:rPr>
-        <w:t>ame Summary:</w:t>
+      <w:r>
+        <w:br/>
+      </w:r>
+      <w:r>
+        <w:rPr>
+          <w:b/>
+        </w:rPr>
+        <w:t>Target Audience:</w:t>
       </w:r>
       <w:r>
         <w:t xml:space="preserve"> </w:t>
       </w:r>
+      <w:r>
+        <w:t xml:space="preserve">13 </w:t>
+      </w:r>
+      <w:proofErr w:type="spellStart"/>
+      <w:r>
+        <w:t>yrs</w:t>
+      </w:r>
+      <w:proofErr w:type="spellEnd"/>
+      <w:r>
+        <w:t xml:space="preserve">+ fans of old school RPGs like Diablo. People who like comedy. Rated </w:t>
+      </w:r>
+      <w:r>
+        <w:t>T for Teen</w:t>
+      </w:r>
+      <w:r>
+        <w:t>s</w:t>
+      </w:r>
+      <w:r>
+        <w:t>.</w:t>
+      </w:r>
+    </w:p>
+    <w:p>
+      <w:r>
+        <w:rPr>
+          <w:b/>
+        </w:rPr>
+        <w:t>Controls:</w:t>
+      </w:r>
+      <w:r>
+        <w:t xml:space="preserve"> </w:t>
+      </w:r>
+      <w:proofErr w:type="spellStart"/>
+      <w:r>
+        <w:t>Mouse+keyboard</w:t>
+      </w:r>
+      <w:proofErr w:type="spellEnd"/>
+      <w:r>
+        <w:t xml:space="preserve"> and C</w:t>
+      </w:r>
+      <w:r>
+        <w:t>ontroller</w:t>
+      </w:r>
+      <w:r>
+        <w:t xml:space="preserve"> will be implemented</w:t>
+      </w:r>
+    </w:p>
+    <w:p>
+      <w:r>
+        <w:rPr>
+          <w:b/>
+        </w:rPr>
+        <w:t>Thematic Setting:</w:t>
+      </w:r>
+      <w:r>
+        <w:t xml:space="preserve"> </w:t>
+      </w:r>
+      <w:r>
+        <w:t xml:space="preserve">Medieval </w:t>
+      </w:r>
+      <w:r>
+        <w:t>Europe / F</w:t>
+      </w:r>
+      <w:r>
+        <w:t xml:space="preserve">antasy </w:t>
+      </w:r>
+      <w:r>
+        <w:t>/ Knights and S</w:t>
+      </w:r>
+      <w:r>
+        <w:t>words</w:t>
+      </w:r>
+      <w:r>
+        <w:t xml:space="preserve"> and</w:t>
+      </w:r>
+      <w:r>
+        <w:t xml:space="preserve"> </w:t>
+      </w:r>
+      <w:r>
+        <w:t>D</w:t>
+      </w:r>
+      <w:r>
+        <w:t>ragons</w:t>
+      </w:r>
+      <w:r>
+        <w:t xml:space="preserve"> and stuff</w:t>
+      </w:r>
+    </w:p>
+    <w:p>
+      <w:r>
+        <w:rPr>
+          <w:b/>
+        </w:rPr>
+        <w:t>Tech Stack:</w:t>
+      </w:r>
+      <w:r>
+        <w:t xml:space="preserve"> </w:t>
+      </w:r>
+      <w:r>
+        <w:t>Unity 5</w:t>
+      </w:r>
+      <w:r>
+        <w:t>.5 with C#.</w:t>
+      </w:r>
+      <w:r>
+        <w:t xml:space="preserve"> Blender</w:t>
+      </w:r>
+      <w:r>
+        <w:t xml:space="preserve"> 2.7+.</w:t>
+      </w:r>
+      <w:r>
+        <w:t xml:space="preserve"> Gimp / Photoshop</w:t>
+      </w:r>
+      <w:r>
+        <w:t>.</w:t>
+      </w:r>
+      <w:r>
+        <w:t xml:space="preserve"> Audacity</w:t>
+      </w:r>
+      <w:r>
+        <w:t>.</w:t>
+      </w:r>
+    </w:p>
+    <w:p>
+      <w:r>
+        <w:rPr>
+          <w:b/>
+        </w:rPr>
+        <w:t>Platform(s):</w:t>
+      </w:r>
+      <w:r>
+        <w:t xml:space="preserve"> </w:t>
+      </w:r>
+      <w:r>
+        <w:t>Steam</w:t>
+      </w:r>
+    </w:p>
+    <w:p>
+      <w:r>
+        <w:rPr>
+          <w:b/>
+        </w:rPr>
+        <w:t>Game Moment:</w:t>
+      </w:r>
+      <w:r>
+        <w:t xml:space="preserve">  2 minutes of simple level flow, basic combat (hitting and taking damage) with multiple enemy types.</w:t>
+      </w:r>
     </w:p>
     <w:p/>
     <w:p>
@@ -334,8 +391,51 @@
         <w:rPr>
           <w:b/>
         </w:rPr>
+        <w:t>Game Summary:</w:t>
+      </w:r>
+      <w:r>
+        <w:t xml:space="preserve"> </w:t>
+      </w:r>
+      <w:r>
+        <w:t xml:space="preserve">Project “Dragon” is a Diablo style RPG with the absurd humor of Monty Python and the Holy Grail. The game is set during the grubby phase of the medieval era when brave Sir Knights were bold and foolish and the unbathed peasants reeked of cabbage. As our unlikely, but clichéd hero, you must triumph through the fabled lands of Persistence by battling monsters, finding ancient weapons, leveling up your character, venture to far off lands (using special </w:t>
+      </w:r>
+      <w:proofErr w:type="spellStart"/>
+      <w:r>
+        <w:t>Wizerd</w:t>
+      </w:r>
+      <w:proofErr w:type="spellEnd"/>
+      <w:r>
+        <w:t xml:space="preserve"> </w:t>
+      </w:r>
+      <w:proofErr w:type="spellStart"/>
+      <w:r>
+        <w:t>magik</w:t>
+      </w:r>
+      <w:proofErr w:type="spellEnd"/>
+      <w:r>
+        <w:t xml:space="preserve"> known as “meta-map fast-travel”), and seeking answers to the ultimate riddle – “Why </w:t>
+      </w:r>
+      <w:r>
+        <w:rPr>
+          <w:i/>
+        </w:rPr>
+        <w:t>are</w:t>
+      </w:r>
+      <w:r>
+        <w:t xml:space="preserve"> dragons such jerks?”</w:t>
+      </w:r>
+    </w:p>
+    <w:p/>
+    <w:p>
+      <w:r>
+        <w:rPr>
+          <w:b/>
+        </w:rPr>
         <w:t xml:space="preserve">Core Player Experience: </w:t>
       </w:r>
+      <w:r>
+        <w:t>Funny, Absurd, Comedic</w:t>
+      </w:r>
     </w:p>
     <w:p>
       <w:r>
@@ -347,6 +447,12 @@
       <w:r>
         <w:t xml:space="preserve"> </w:t>
       </w:r>
+      <w:r>
+        <w:t xml:space="preserve">Failure can’t tolerate persistence. </w:t>
+      </w:r>
+      <w:r>
+        <w:t>Unlikely hero.</w:t>
+      </w:r>
     </w:p>
     <w:p>
       <w:r>
@@ -358,6 +464,9 @@
       <w:r>
         <w:t xml:space="preserve"> </w:t>
       </w:r>
+      <w:r>
+        <w:t>Putting the player in absurd / funny / ridiculous situations.</w:t>
+      </w:r>
     </w:p>
     <w:p>
       <w:r>
@@ -369,6 +478,9 @@
       <w:r>
         <w:t xml:space="preserve"> </w:t>
       </w:r>
+      <w:r>
+        <w:t>Comedy &amp; Community-created content.</w:t>
+      </w:r>
     </w:p>
     <w:p/>
     <w:p>
@@ -381,14 +493,82 @@
       <w:r>
         <w:t xml:space="preserve"> </w:t>
       </w:r>
+      <w:r>
+        <w:t>Q4 2017 or earlier</w:t>
+      </w:r>
     </w:p>
     <w:p/>
     <w:p>
+      <w:pPr>
+        <w:rPr>
+          <w:b/>
+        </w:rPr>
+      </w:pPr>
       <w:r>
         <w:rPr>
           <w:b/>
         </w:rPr>
         <w:t>Feature Development Priorities:</w:t>
+      </w:r>
+    </w:p>
+    <w:p>
+      <w:pPr>
+        <w:pStyle w:val="ListParagraph"/>
+        <w:numPr>
+          <w:ilvl w:val="0"/>
+          <w:numId w:val="1"/>
+        </w:numPr>
+      </w:pPr>
+      <w:r>
+        <w:t>Real-time combat with tons of different enemies to smash</w:t>
+      </w:r>
+    </w:p>
+    <w:p>
+      <w:pPr>
+        <w:pStyle w:val="ListParagraph"/>
+        <w:numPr>
+          <w:ilvl w:val="0"/>
+          <w:numId w:val="1"/>
+        </w:numPr>
+      </w:pPr>
+      <w:r>
+        <w:t>All the required RPG abilities and stats (upgradeable)</w:t>
+      </w:r>
+    </w:p>
+    <w:p>
+      <w:pPr>
+        <w:pStyle w:val="ListParagraph"/>
+        <w:numPr>
+          <w:ilvl w:val="0"/>
+          <w:numId w:val="1"/>
+        </w:numPr>
+      </w:pPr>
+      <w:r>
+        <w:t>Level building and game progression</w:t>
+      </w:r>
+    </w:p>
+    <w:p>
+      <w:pPr>
+        <w:pStyle w:val="ListParagraph"/>
+        <w:numPr>
+          <w:ilvl w:val="0"/>
+          <w:numId w:val="1"/>
+        </w:numPr>
+      </w:pPr>
+      <w:r>
+        <w:t>Branching dialogue system</w:t>
+      </w:r>
+    </w:p>
+    <w:p>
+      <w:pPr>
+        <w:pStyle w:val="ListParagraph"/>
+        <w:numPr>
+          <w:ilvl w:val="0"/>
+          <w:numId w:val="1"/>
+        </w:numPr>
+      </w:pPr>
+      <w:r>
+        <w:t>Inventory, loot, usable items</w:t>
       </w:r>
     </w:p>
     <w:p>
@@ -416,10 +596,22 @@
         <w:rPr>
           <w:b/>
         </w:rPr>
+        <w:lastRenderedPageBreak/>
         <w:t>Comparative Products:</w:t>
       </w:r>
       <w:r>
         <w:t xml:space="preserve"> </w:t>
+      </w:r>
+      <w:r>
+        <w:t xml:space="preserve">Ember, </w:t>
+      </w:r>
+      <w:proofErr w:type="spellStart"/>
+      <w:r>
+        <w:t>BattleHeart</w:t>
+      </w:r>
+      <w:proofErr w:type="spellEnd"/>
+      <w:r>
+        <w:t>: Legacy, Diablo, Torchlight 2</w:t>
       </w:r>
     </w:p>
     <w:p/>
@@ -431,6 +623,127 @@
     </w:sectPr>
   </w:body>
 </w:document>
+</file>
+
+<file path=word/numbering.xml><?xml version="1.0" encoding="utf-8"?>
+<w:numbering xmlns:wpc="http://schemas.microsoft.com/office/word/2010/wordprocessingCanvas" xmlns:cx="http://schemas.microsoft.com/office/drawing/2014/chartex" xmlns:mc="http://schemas.openxmlformats.org/markup-compatibility/2006" xmlns:o="urn:schemas-microsoft-com:office:office" xmlns:r="http://schemas.openxmlformats.org/officeDocument/2006/relationships" xmlns:m="http://schemas.openxmlformats.org/officeDocument/2006/math" xmlns:v="urn:schemas-microsoft-com:vml" xmlns:wp14="http://schemas.microsoft.com/office/word/2010/wordprocessingDrawing" xmlns:wp="http://schemas.openxmlformats.org/drawingml/2006/wordprocessingDrawing" xmlns:w10="urn:schemas-microsoft-com:office:word" xmlns:w="http://schemas.openxmlformats.org/wordprocessingml/2006/main" xmlns:w14="http://schemas.microsoft.com/office/word/2010/wordml" xmlns:w15="http://schemas.microsoft.com/office/word/2012/wordml" xmlns:w16se="http://schemas.microsoft.com/office/word/2015/wordml/symex" xmlns:wpg="http://schemas.microsoft.com/office/word/2010/wordprocessingGroup" xmlns:wpi="http://schemas.microsoft.com/office/word/2010/wordprocessingInk" xmlns:wne="http://schemas.microsoft.com/office/word/2006/wordml" xmlns:wps="http://schemas.microsoft.com/office/word/2010/wordprocessingShape" mc:Ignorable="w14 w15 w16se wp14">
+  <w:abstractNum w:abstractNumId="0" w15:restartNumberingAfterBreak="0">
+    <w:nsid w:val="28B5598C"/>
+    <w:multiLevelType w:val="hybridMultilevel"/>
+    <w:tmpl w:val="102CABEC"/>
+    <w:lvl w:ilvl="0" w:tplc="04090001">
+      <w:start w:val="1"/>
+      <w:numFmt w:val="bullet"/>
+      <w:lvlText w:val=""/>
+      <w:lvlJc w:val="left"/>
+      <w:pPr>
+        <w:ind w:left="720" w:hanging="360"/>
+      </w:pPr>
+      <w:rPr>
+        <w:rFonts w:ascii="Symbol" w:hAnsi="Symbol" w:hint="default"/>
+      </w:rPr>
+    </w:lvl>
+    <w:lvl w:ilvl="1" w:tplc="04090003" w:tentative="1">
+      <w:start w:val="1"/>
+      <w:numFmt w:val="bullet"/>
+      <w:lvlText w:val="o"/>
+      <w:lvlJc w:val="left"/>
+      <w:pPr>
+        <w:ind w:left="1440" w:hanging="360"/>
+      </w:pPr>
+      <w:rPr>
+        <w:rFonts w:ascii="Courier New" w:hAnsi="Courier New" w:cs="Courier New" w:hint="default"/>
+      </w:rPr>
+    </w:lvl>
+    <w:lvl w:ilvl="2" w:tplc="04090005" w:tentative="1">
+      <w:start w:val="1"/>
+      <w:numFmt w:val="bullet"/>
+      <w:lvlText w:val=""/>
+      <w:lvlJc w:val="left"/>
+      <w:pPr>
+        <w:ind w:left="2160" w:hanging="360"/>
+      </w:pPr>
+      <w:rPr>
+        <w:rFonts w:ascii="Wingdings" w:hAnsi="Wingdings" w:hint="default"/>
+      </w:rPr>
+    </w:lvl>
+    <w:lvl w:ilvl="3" w:tplc="04090001" w:tentative="1">
+      <w:start w:val="1"/>
+      <w:numFmt w:val="bullet"/>
+      <w:lvlText w:val=""/>
+      <w:lvlJc w:val="left"/>
+      <w:pPr>
+        <w:ind w:left="2880" w:hanging="360"/>
+      </w:pPr>
+      <w:rPr>
+        <w:rFonts w:ascii="Symbol" w:hAnsi="Symbol" w:hint="default"/>
+      </w:rPr>
+    </w:lvl>
+    <w:lvl w:ilvl="4" w:tplc="04090003" w:tentative="1">
+      <w:start w:val="1"/>
+      <w:numFmt w:val="bullet"/>
+      <w:lvlText w:val="o"/>
+      <w:lvlJc w:val="left"/>
+      <w:pPr>
+        <w:ind w:left="3600" w:hanging="360"/>
+      </w:pPr>
+      <w:rPr>
+        <w:rFonts w:ascii="Courier New" w:hAnsi="Courier New" w:cs="Courier New" w:hint="default"/>
+      </w:rPr>
+    </w:lvl>
+    <w:lvl w:ilvl="5" w:tplc="04090005" w:tentative="1">
+      <w:start w:val="1"/>
+      <w:numFmt w:val="bullet"/>
+      <w:lvlText w:val=""/>
+      <w:lvlJc w:val="left"/>
+      <w:pPr>
+        <w:ind w:left="4320" w:hanging="360"/>
+      </w:pPr>
+      <w:rPr>
+        <w:rFonts w:ascii="Wingdings" w:hAnsi="Wingdings" w:hint="default"/>
+      </w:rPr>
+    </w:lvl>
+    <w:lvl w:ilvl="6" w:tplc="04090001" w:tentative="1">
+      <w:start w:val="1"/>
+      <w:numFmt w:val="bullet"/>
+      <w:lvlText w:val=""/>
+      <w:lvlJc w:val="left"/>
+      <w:pPr>
+        <w:ind w:left="5040" w:hanging="360"/>
+      </w:pPr>
+      <w:rPr>
+        <w:rFonts w:ascii="Symbol" w:hAnsi="Symbol" w:hint="default"/>
+      </w:rPr>
+    </w:lvl>
+    <w:lvl w:ilvl="7" w:tplc="04090003" w:tentative="1">
+      <w:start w:val="1"/>
+      <w:numFmt w:val="bullet"/>
+      <w:lvlText w:val="o"/>
+      <w:lvlJc w:val="left"/>
+      <w:pPr>
+        <w:ind w:left="5760" w:hanging="360"/>
+      </w:pPr>
+      <w:rPr>
+        <w:rFonts w:ascii="Courier New" w:hAnsi="Courier New" w:cs="Courier New" w:hint="default"/>
+      </w:rPr>
+    </w:lvl>
+    <w:lvl w:ilvl="8" w:tplc="04090005" w:tentative="1">
+      <w:start w:val="1"/>
+      <w:numFmt w:val="bullet"/>
+      <w:lvlText w:val=""/>
+      <w:lvlJc w:val="left"/>
+      <w:pPr>
+        <w:ind w:left="6480" w:hanging="360"/>
+      </w:pPr>
+      <w:rPr>
+        <w:rFonts w:ascii="Wingdings" w:hAnsi="Wingdings" w:hint="default"/>
+      </w:rPr>
+    </w:lvl>
+  </w:abstractNum>
+  <w:num w:numId="1">
+    <w:abstractNumId w:val="0"/>
+  </w:num>
+</w:numbering>
 </file>
 
 <file path=word/styles.xml><?xml version="1.0" encoding="utf-8"?>
@@ -992,6 +1305,17 @@
       <w:u w:val="single"/>
     </w:rPr>
   </w:style>
+  <w:style w:type="paragraph" w:styleId="ListParagraph">
+    <w:name w:val="List Paragraph"/>
+    <w:basedOn w:val="Normal"/>
+    <w:uiPriority w:val="34"/>
+    <w:qFormat/>
+    <w:rsid w:val="00EA1E91"/>
+    <w:pPr>
+      <w:ind w:left="720"/>
+      <w:contextualSpacing/>
+    </w:pPr>
+  </w:style>
 </w:styles>
 </file>
 

</xml_diff>